<commit_message>
Update lab by Zhurakovsky
</commit_message>
<xml_diff>
--- a/IT Project Management Basics/Course 4/Semester 2/Labs/Zhurakovsky/Lab 1.docx
+++ b/IT Project Management Basics/Course 4/Semester 2/Labs/Zhurakovsky/Lab 1.docx
@@ -1172,7 +1172,21 @@
         <w:rPr>
           <w:shd w:val="clear" w:color="auto" w:fill="FFFFFF"/>
         </w:rPr>
-        <w:t xml:space="preserve"> ряд послуг, таких як: перукарня, манікюр, педикюр, масаж, косметолог, солярій, пірсинг.</w:t>
+        <w:t xml:space="preserve"> ряд послуг, таких як: перукарня, манікюр, педикюр, масаж, косметолог, солярій, </w:t>
+      </w:r>
+      <w:proofErr w:type="spellStart"/>
+      <w:r>
+        <w:rPr>
+          <w:shd w:val="clear" w:color="auto" w:fill="FFFFFF"/>
+        </w:rPr>
+        <w:t>пірсинг</w:t>
+      </w:r>
+      <w:proofErr w:type="spellEnd"/>
+      <w:r>
+        <w:rPr>
+          <w:shd w:val="clear" w:color="auto" w:fill="FFFFFF"/>
+        </w:rPr>
+        <w:t>.</w:t>
       </w:r>
       <w:r>
         <w:rPr>
@@ -1204,12 +1218,14 @@
         </w:rPr>
         <w:t xml:space="preserve"> ІС, яка </w:t>
       </w:r>
+      <w:proofErr w:type="spellStart"/>
       <w:r>
         <w:rPr>
           <w:shd w:val="clear" w:color="auto" w:fill="FFFFFF"/>
         </w:rPr>
         <w:t>надасть</w:t>
       </w:r>
+      <w:proofErr w:type="spellEnd"/>
       <w:r>
         <w:rPr>
           <w:shd w:val="clear" w:color="auto" w:fill="FFFFFF"/>
@@ -2192,15 +2208,28 @@
         <w:lastRenderedPageBreak/>
         <w:t xml:space="preserve">В даний час до будь-якої автоматизованої системи пред'являються вимоги, пов'язані з можливістю її настройки при друку сформованих документів, в тому числі </w:t>
       </w:r>
-      <w:r>
-        <w:rPr>
-          <w:rFonts w:cs="Times New Roman"/>
-          <w:bCs/>
-          <w:color w:val="000000"/>
-          <w:shd w:val="clear" w:color="auto" w:fill="FFFFFF"/>
-        </w:rPr>
-        <w:t>чеків.</w:t>
-      </w:r>
+      <w:proofErr w:type="spellStart"/>
+      <w:r>
+        <w:rPr>
+          <w:rFonts w:cs="Times New Roman"/>
+          <w:bCs/>
+          <w:color w:val="000000"/>
+          <w:shd w:val="clear" w:color="auto" w:fill="FFFFFF"/>
+        </w:rPr>
+        <w:t>чеків</w:t>
+      </w:r>
+      <w:proofErr w:type="spellEnd"/>
+      <w:r>
+        <w:rPr>
+          <w:rFonts w:cs="Times New Roman"/>
+          <w:bCs/>
+          <w:color w:val="000000"/>
+          <w:shd w:val="clear" w:color="auto" w:fill="FFFFFF"/>
+        </w:rPr>
+        <w:t>.</w:t>
+      </w:r>
+      <w:bookmarkStart w:id="0" w:name="_GoBack"/>
+      <w:bookmarkEnd w:id="0"/>
     </w:p>
     <w:p>
       <w:pPr>
@@ -2274,7 +2303,25 @@
           <w:color w:val="000000"/>
           <w:shd w:val="clear" w:color="auto" w:fill="FFFFFF"/>
         </w:rPr>
-        <w:t xml:space="preserve">діаграма варіантів використання, зображена на </w:t>
+        <w:t xml:space="preserve">діаграма </w:t>
+      </w:r>
+      <w:r>
+        <w:rPr>
+          <w:rFonts w:cs="Times New Roman"/>
+          <w:bCs/>
+          <w:color w:val="000000"/>
+          <w:shd w:val="clear" w:color="auto" w:fill="FFFFFF"/>
+        </w:rPr>
+        <w:t>прецедентів</w:t>
+      </w:r>
+      <w:r>
+        <w:rPr>
+          <w:rFonts w:cs="Times New Roman"/>
+          <w:bCs/>
+          <w:color w:val="000000"/>
+          <w:shd w:val="clear" w:color="auto" w:fill="FFFFFF"/>
+        </w:rPr>
+        <w:t xml:space="preserve">, зображена на </w:t>
       </w:r>
       <w:r>
         <w:rPr>
@@ -2396,7 +2443,16 @@
           <w:color w:val="000000"/>
           <w:shd w:val="clear" w:color="auto" w:fill="FFFFFF"/>
         </w:rPr>
-        <w:t>Діаграма варіантів використання</w:t>
+        <w:t xml:space="preserve">Діаграма </w:t>
+      </w:r>
+      <w:r>
+        <w:rPr>
+          <w:rFonts w:cs="Times New Roman"/>
+          <w:bCs/>
+          <w:color w:val="000000"/>
+          <w:shd w:val="clear" w:color="auto" w:fill="FFFFFF"/>
+        </w:rPr>
+        <w:t>прецедентів</w:t>
       </w:r>
     </w:p>
     <w:p>
@@ -3407,18 +3463,7 @@
           <w:color w:val="000000"/>
           <w:shd w:val="clear" w:color="auto" w:fill="FFFFFF"/>
         </w:rPr>
-        <w:t>Опис</w:t>
-      </w:r>
-      <w:bookmarkStart w:id="0" w:name="_GoBack"/>
-      <w:bookmarkEnd w:id="0"/>
-      <w:r>
-        <w:rPr>
-          <w:rFonts w:cs="Times New Roman"/>
-          <w:b/>
-          <w:color w:val="000000"/>
-          <w:shd w:val="clear" w:color="auto" w:fill="FFFFFF"/>
-        </w:rPr>
-        <w:t xml:space="preserve"> бізнес-процесів. Всі виділені бізнес-процеси у вигляді діаграм </w:t>
+        <w:t xml:space="preserve">Опис бізнес-процесів. Всі виділені бізнес-процеси у вигляді діаграм </w:t>
       </w:r>
       <w:r>
         <w:rPr>
@@ -4187,6 +4232,7 @@
         </w:rPr>
         <w:t>Програмне забезпечення «</w:t>
       </w:r>
+      <w:proofErr w:type="spellStart"/>
       <w:r>
         <w:rPr>
           <w:rFonts w:cs="Times New Roman"/>
@@ -4197,6 +4243,7 @@
         </w:rPr>
         <w:t>Zoho</w:t>
       </w:r>
+      <w:proofErr w:type="spellEnd"/>
       <w:r>
         <w:rPr>
           <w:rFonts w:cs="Times New Roman"/>
@@ -4244,7 +4291,47 @@
           <w:color w:val="000000"/>
           <w:shd w:val="clear" w:color="auto" w:fill="FFFFFF"/>
         </w:rPr>
-        <w:t xml:space="preserve">«Zoho Projects» </w:t>
+        <w:t>«</w:t>
+      </w:r>
+      <w:proofErr w:type="spellStart"/>
+      <w:r>
+        <w:rPr>
+          <w:rFonts w:cs="Times New Roman"/>
+          <w:bCs/>
+          <w:color w:val="000000"/>
+          <w:shd w:val="clear" w:color="auto" w:fill="FFFFFF"/>
+        </w:rPr>
+        <w:t>Zoho</w:t>
+      </w:r>
+      <w:proofErr w:type="spellEnd"/>
+      <w:r>
+        <w:rPr>
+          <w:rFonts w:cs="Times New Roman"/>
+          <w:bCs/>
+          <w:color w:val="000000"/>
+          <w:shd w:val="clear" w:color="auto" w:fill="FFFFFF"/>
+        </w:rPr>
+        <w:t xml:space="preserve"> </w:t>
+      </w:r>
+      <w:proofErr w:type="spellStart"/>
+      <w:r>
+        <w:rPr>
+          <w:rFonts w:cs="Times New Roman"/>
+          <w:bCs/>
+          <w:color w:val="000000"/>
+          <w:shd w:val="clear" w:color="auto" w:fill="FFFFFF"/>
+        </w:rPr>
+        <w:t>Projects</w:t>
+      </w:r>
+      <w:proofErr w:type="spellEnd"/>
+      <w:r>
+        <w:rPr>
+          <w:rFonts w:cs="Times New Roman"/>
+          <w:bCs/>
+          <w:color w:val="000000"/>
+          <w:shd w:val="clear" w:color="auto" w:fill="FFFFFF"/>
+        </w:rPr>
+        <w:t xml:space="preserve">» </w:t>
       </w:r>
       <w:r>
         <w:rPr>
@@ -4477,6 +4564,7 @@
         </w:rPr>
         <w:t>Інтерфейс програми «</w:t>
       </w:r>
+      <w:proofErr w:type="spellStart"/>
       <w:r>
         <w:rPr>
           <w:rFonts w:cs="Times New Roman"/>
@@ -4487,6 +4575,7 @@
         </w:rPr>
         <w:t>Zoho</w:t>
       </w:r>
+      <w:proofErr w:type="spellEnd"/>
       <w:r>
         <w:rPr>
           <w:rFonts w:cs="Times New Roman"/>
@@ -4641,6 +4730,7 @@
         </w:rPr>
         <w:t>Інтерфейс програми «</w:t>
       </w:r>
+      <w:proofErr w:type="spellStart"/>
       <w:r>
         <w:rPr>
           <w:rFonts w:cs="Times New Roman"/>
@@ -4651,6 +4741,7 @@
         </w:rPr>
         <w:t>Zoho</w:t>
       </w:r>
+      <w:proofErr w:type="spellEnd"/>
       <w:r>
         <w:rPr>
           <w:rFonts w:cs="Times New Roman"/>
@@ -4736,8 +4827,19 @@
           <w:color w:val="000000"/>
           <w:shd w:val="clear" w:color="auto" w:fill="FFFFFF"/>
         </w:rPr>
-        <w:t>Організація проектів за допомогою ключових етапів, завдань та залежностей</w:t>
-      </w:r>
+        <w:t xml:space="preserve">Організація проектів за допомогою ключових етапів, завдань та </w:t>
+      </w:r>
+      <w:proofErr w:type="spellStart"/>
+      <w:r>
+        <w:rPr>
+          <w:rFonts w:cs="Times New Roman"/>
+          <w:bCs/>
+          <w:color w:val="000000"/>
+          <w:shd w:val="clear" w:color="auto" w:fill="FFFFFF"/>
+        </w:rPr>
+        <w:t>залежностей</w:t>
+      </w:r>
+      <w:proofErr w:type="spellEnd"/>
       <w:r>
         <w:rPr>
           <w:rFonts w:cs="Times New Roman"/>
@@ -4772,7 +4874,27 @@
           <w:shd w:val="clear" w:color="auto" w:fill="FFFFFF"/>
         </w:rPr>
         <w:lastRenderedPageBreak/>
-        <w:t>Спільна робота у внутрішніх мережах (Wiki), форуми, груповий чат і інтерактивна інформаційна панель</w:t>
+        <w:t>Спільна робота у внутрішніх мережах (</w:t>
+      </w:r>
+      <w:proofErr w:type="spellStart"/>
+      <w:r>
+        <w:rPr>
+          <w:rFonts w:cs="Times New Roman"/>
+          <w:bCs/>
+          <w:color w:val="000000"/>
+          <w:shd w:val="clear" w:color="auto" w:fill="FFFFFF"/>
+        </w:rPr>
+        <w:t>Wiki</w:t>
+      </w:r>
+      <w:proofErr w:type="spellEnd"/>
+      <w:r>
+        <w:rPr>
+          <w:rFonts w:cs="Times New Roman"/>
+          <w:bCs/>
+          <w:color w:val="000000"/>
+          <w:shd w:val="clear" w:color="auto" w:fill="FFFFFF"/>
+        </w:rPr>
+        <w:t>), форуми, груповий чат і інтерактивна інформаційна панель</w:t>
       </w:r>
       <w:r>
         <w:rPr>
@@ -4965,8 +5087,159 @@
           <w:color w:val="000000"/>
           <w:shd w:val="clear" w:color="auto" w:fill="FFFFFF"/>
         </w:rPr>
-        <w:t>Робота з додатками Google, такими як Google Docs, Gmail, Google Calendar і Google Sites</w:t>
-      </w:r>
+        <w:t xml:space="preserve">Робота з додатками </w:t>
+      </w:r>
+      <w:proofErr w:type="spellStart"/>
+      <w:r>
+        <w:rPr>
+          <w:rFonts w:cs="Times New Roman"/>
+          <w:bCs/>
+          <w:color w:val="000000"/>
+          <w:shd w:val="clear" w:color="auto" w:fill="FFFFFF"/>
+        </w:rPr>
+        <w:t>Google</w:t>
+      </w:r>
+      <w:proofErr w:type="spellEnd"/>
+      <w:r>
+        <w:rPr>
+          <w:rFonts w:cs="Times New Roman"/>
+          <w:bCs/>
+          <w:color w:val="000000"/>
+          <w:shd w:val="clear" w:color="auto" w:fill="FFFFFF"/>
+        </w:rPr>
+        <w:t xml:space="preserve">, такими як </w:t>
+      </w:r>
+      <w:proofErr w:type="spellStart"/>
+      <w:r>
+        <w:rPr>
+          <w:rFonts w:cs="Times New Roman"/>
+          <w:bCs/>
+          <w:color w:val="000000"/>
+          <w:shd w:val="clear" w:color="auto" w:fill="FFFFFF"/>
+        </w:rPr>
+        <w:t>Google</w:t>
+      </w:r>
+      <w:proofErr w:type="spellEnd"/>
+      <w:r>
+        <w:rPr>
+          <w:rFonts w:cs="Times New Roman"/>
+          <w:bCs/>
+          <w:color w:val="000000"/>
+          <w:shd w:val="clear" w:color="auto" w:fill="FFFFFF"/>
+        </w:rPr>
+        <w:t xml:space="preserve"> </w:t>
+      </w:r>
+      <w:proofErr w:type="spellStart"/>
+      <w:r>
+        <w:rPr>
+          <w:rFonts w:cs="Times New Roman"/>
+          <w:bCs/>
+          <w:color w:val="000000"/>
+          <w:shd w:val="clear" w:color="auto" w:fill="FFFFFF"/>
+        </w:rPr>
+        <w:t>Docs</w:t>
+      </w:r>
+      <w:proofErr w:type="spellEnd"/>
+      <w:r>
+        <w:rPr>
+          <w:rFonts w:cs="Times New Roman"/>
+          <w:bCs/>
+          <w:color w:val="000000"/>
+          <w:shd w:val="clear" w:color="auto" w:fill="FFFFFF"/>
+        </w:rPr>
+        <w:t xml:space="preserve">, </w:t>
+      </w:r>
+      <w:proofErr w:type="spellStart"/>
+      <w:r>
+        <w:rPr>
+          <w:rFonts w:cs="Times New Roman"/>
+          <w:bCs/>
+          <w:color w:val="000000"/>
+          <w:shd w:val="clear" w:color="auto" w:fill="FFFFFF"/>
+        </w:rPr>
+        <w:t>Gmail</w:t>
+      </w:r>
+      <w:proofErr w:type="spellEnd"/>
+      <w:r>
+        <w:rPr>
+          <w:rFonts w:cs="Times New Roman"/>
+          <w:bCs/>
+          <w:color w:val="000000"/>
+          <w:shd w:val="clear" w:color="auto" w:fill="FFFFFF"/>
+        </w:rPr>
+        <w:t xml:space="preserve">, </w:t>
+      </w:r>
+      <w:proofErr w:type="spellStart"/>
+      <w:r>
+        <w:rPr>
+          <w:rFonts w:cs="Times New Roman"/>
+          <w:bCs/>
+          <w:color w:val="000000"/>
+          <w:shd w:val="clear" w:color="auto" w:fill="FFFFFF"/>
+        </w:rPr>
+        <w:t>Google</w:t>
+      </w:r>
+      <w:proofErr w:type="spellEnd"/>
+      <w:r>
+        <w:rPr>
+          <w:rFonts w:cs="Times New Roman"/>
+          <w:bCs/>
+          <w:color w:val="000000"/>
+          <w:shd w:val="clear" w:color="auto" w:fill="FFFFFF"/>
+        </w:rPr>
+        <w:t xml:space="preserve"> </w:t>
+      </w:r>
+      <w:proofErr w:type="spellStart"/>
+      <w:r>
+        <w:rPr>
+          <w:rFonts w:cs="Times New Roman"/>
+          <w:bCs/>
+          <w:color w:val="000000"/>
+          <w:shd w:val="clear" w:color="auto" w:fill="FFFFFF"/>
+        </w:rPr>
+        <w:t>Calendar</w:t>
+      </w:r>
+      <w:proofErr w:type="spellEnd"/>
+      <w:r>
+        <w:rPr>
+          <w:rFonts w:cs="Times New Roman"/>
+          <w:bCs/>
+          <w:color w:val="000000"/>
+          <w:shd w:val="clear" w:color="auto" w:fill="FFFFFF"/>
+        </w:rPr>
+        <w:t xml:space="preserve"> і </w:t>
+      </w:r>
+      <w:proofErr w:type="spellStart"/>
+      <w:r>
+        <w:rPr>
+          <w:rFonts w:cs="Times New Roman"/>
+          <w:bCs/>
+          <w:color w:val="000000"/>
+          <w:shd w:val="clear" w:color="auto" w:fill="FFFFFF"/>
+        </w:rPr>
+        <w:t>Google</w:t>
+      </w:r>
+      <w:proofErr w:type="spellEnd"/>
+      <w:r>
+        <w:rPr>
+          <w:rFonts w:cs="Times New Roman"/>
+          <w:bCs/>
+          <w:color w:val="000000"/>
+          <w:shd w:val="clear" w:color="auto" w:fill="FFFFFF"/>
+        </w:rPr>
+        <w:t xml:space="preserve"> </w:t>
+      </w:r>
+      <w:proofErr w:type="spellStart"/>
+      <w:r>
+        <w:rPr>
+          <w:rFonts w:cs="Times New Roman"/>
+          <w:bCs/>
+          <w:color w:val="000000"/>
+          <w:shd w:val="clear" w:color="auto" w:fill="FFFFFF"/>
+        </w:rPr>
+        <w:t>Sites</w:t>
+      </w:r>
+      <w:proofErr w:type="spellEnd"/>
       <w:r>
         <w:rPr>
           <w:rFonts w:cs="Times New Roman"/>
@@ -5067,6 +5340,7 @@
         </w:rPr>
         <w:t>«</w:t>
       </w:r>
+      <w:proofErr w:type="spellStart"/>
       <w:r>
         <w:rPr>
           <w:rFonts w:cs="Times New Roman"/>
@@ -5076,6 +5350,7 @@
         </w:rPr>
         <w:t>MeisterTask</w:t>
       </w:r>
+      <w:proofErr w:type="spellEnd"/>
       <w:r>
         <w:rPr>
           <w:rFonts w:cs="Times New Roman"/>
@@ -5106,6 +5381,7 @@
         </w:rPr>
         <w:t>«</w:t>
       </w:r>
+      <w:proofErr w:type="spellStart"/>
       <w:r>
         <w:rPr>
           <w:rFonts w:cs="Times New Roman"/>
@@ -5115,6 +5391,7 @@
         </w:rPr>
         <w:t>MeisterTask</w:t>
       </w:r>
+      <w:proofErr w:type="spellEnd"/>
       <w:r>
         <w:rPr>
           <w:rFonts w:cs="Times New Roman"/>
@@ -5253,14 +5530,205 @@
         </w:rPr>
         <w:t xml:space="preserve"> </w:t>
       </w:r>
-      <w:r>
-        <w:rPr>
-          <w:rFonts w:cs="Times New Roman"/>
-          <w:bCs/>
-          <w:color w:val="000000"/>
-          <w:shd w:val="clear" w:color="auto" w:fill="FFFFFF"/>
-        </w:rPr>
-        <w:t>GitHub, Microsoft Teams, Zendesk, Google Drive, Slack, Dropbox, IFTTT, iCalendar, Harvest та Zapier.</w:t>
+      <w:proofErr w:type="spellStart"/>
+      <w:r>
+        <w:rPr>
+          <w:rFonts w:cs="Times New Roman"/>
+          <w:bCs/>
+          <w:color w:val="000000"/>
+          <w:shd w:val="clear" w:color="auto" w:fill="FFFFFF"/>
+        </w:rPr>
+        <w:t>GitHub</w:t>
+      </w:r>
+      <w:proofErr w:type="spellEnd"/>
+      <w:r>
+        <w:rPr>
+          <w:rFonts w:cs="Times New Roman"/>
+          <w:bCs/>
+          <w:color w:val="000000"/>
+          <w:shd w:val="clear" w:color="auto" w:fill="FFFFFF"/>
+        </w:rPr>
+        <w:t xml:space="preserve">, Microsoft </w:t>
+      </w:r>
+      <w:proofErr w:type="spellStart"/>
+      <w:r>
+        <w:rPr>
+          <w:rFonts w:cs="Times New Roman"/>
+          <w:bCs/>
+          <w:color w:val="000000"/>
+          <w:shd w:val="clear" w:color="auto" w:fill="FFFFFF"/>
+        </w:rPr>
+        <w:t>Teams</w:t>
+      </w:r>
+      <w:proofErr w:type="spellEnd"/>
+      <w:r>
+        <w:rPr>
+          <w:rFonts w:cs="Times New Roman"/>
+          <w:bCs/>
+          <w:color w:val="000000"/>
+          <w:shd w:val="clear" w:color="auto" w:fill="FFFFFF"/>
+        </w:rPr>
+        <w:t xml:space="preserve">, </w:t>
+      </w:r>
+      <w:proofErr w:type="spellStart"/>
+      <w:r>
+        <w:rPr>
+          <w:rFonts w:cs="Times New Roman"/>
+          <w:bCs/>
+          <w:color w:val="000000"/>
+          <w:shd w:val="clear" w:color="auto" w:fill="FFFFFF"/>
+        </w:rPr>
+        <w:t>Zendesk</w:t>
+      </w:r>
+      <w:proofErr w:type="spellEnd"/>
+      <w:r>
+        <w:rPr>
+          <w:rFonts w:cs="Times New Roman"/>
+          <w:bCs/>
+          <w:color w:val="000000"/>
+          <w:shd w:val="clear" w:color="auto" w:fill="FFFFFF"/>
+        </w:rPr>
+        <w:t xml:space="preserve">, </w:t>
+      </w:r>
+      <w:proofErr w:type="spellStart"/>
+      <w:r>
+        <w:rPr>
+          <w:rFonts w:cs="Times New Roman"/>
+          <w:bCs/>
+          <w:color w:val="000000"/>
+          <w:shd w:val="clear" w:color="auto" w:fill="FFFFFF"/>
+        </w:rPr>
+        <w:t>Google</w:t>
+      </w:r>
+      <w:proofErr w:type="spellEnd"/>
+      <w:r>
+        <w:rPr>
+          <w:rFonts w:cs="Times New Roman"/>
+          <w:bCs/>
+          <w:color w:val="000000"/>
+          <w:shd w:val="clear" w:color="auto" w:fill="FFFFFF"/>
+        </w:rPr>
+        <w:t xml:space="preserve"> </w:t>
+      </w:r>
+      <w:proofErr w:type="spellStart"/>
+      <w:r>
+        <w:rPr>
+          <w:rFonts w:cs="Times New Roman"/>
+          <w:bCs/>
+          <w:color w:val="000000"/>
+          <w:shd w:val="clear" w:color="auto" w:fill="FFFFFF"/>
+        </w:rPr>
+        <w:t>Drive</w:t>
+      </w:r>
+      <w:proofErr w:type="spellEnd"/>
+      <w:r>
+        <w:rPr>
+          <w:rFonts w:cs="Times New Roman"/>
+          <w:bCs/>
+          <w:color w:val="000000"/>
+          <w:shd w:val="clear" w:color="auto" w:fill="FFFFFF"/>
+        </w:rPr>
+        <w:t xml:space="preserve">, </w:t>
+      </w:r>
+      <w:proofErr w:type="spellStart"/>
+      <w:r>
+        <w:rPr>
+          <w:rFonts w:cs="Times New Roman"/>
+          <w:bCs/>
+          <w:color w:val="000000"/>
+          <w:shd w:val="clear" w:color="auto" w:fill="FFFFFF"/>
+        </w:rPr>
+        <w:t>Slack</w:t>
+      </w:r>
+      <w:proofErr w:type="spellEnd"/>
+      <w:r>
+        <w:rPr>
+          <w:rFonts w:cs="Times New Roman"/>
+          <w:bCs/>
+          <w:color w:val="000000"/>
+          <w:shd w:val="clear" w:color="auto" w:fill="FFFFFF"/>
+        </w:rPr>
+        <w:t xml:space="preserve">, </w:t>
+      </w:r>
+      <w:proofErr w:type="spellStart"/>
+      <w:r>
+        <w:rPr>
+          <w:rFonts w:cs="Times New Roman"/>
+          <w:bCs/>
+          <w:color w:val="000000"/>
+          <w:shd w:val="clear" w:color="auto" w:fill="FFFFFF"/>
+        </w:rPr>
+        <w:t>Dropbox</w:t>
+      </w:r>
+      <w:proofErr w:type="spellEnd"/>
+      <w:r>
+        <w:rPr>
+          <w:rFonts w:cs="Times New Roman"/>
+          <w:bCs/>
+          <w:color w:val="000000"/>
+          <w:shd w:val="clear" w:color="auto" w:fill="FFFFFF"/>
+        </w:rPr>
+        <w:t xml:space="preserve">, IFTTT, </w:t>
+      </w:r>
+      <w:proofErr w:type="spellStart"/>
+      <w:r>
+        <w:rPr>
+          <w:rFonts w:cs="Times New Roman"/>
+          <w:bCs/>
+          <w:color w:val="000000"/>
+          <w:shd w:val="clear" w:color="auto" w:fill="FFFFFF"/>
+        </w:rPr>
+        <w:t>iCalendar</w:t>
+      </w:r>
+      <w:proofErr w:type="spellEnd"/>
+      <w:r>
+        <w:rPr>
+          <w:rFonts w:cs="Times New Roman"/>
+          <w:bCs/>
+          <w:color w:val="000000"/>
+          <w:shd w:val="clear" w:color="auto" w:fill="FFFFFF"/>
+        </w:rPr>
+        <w:t xml:space="preserve">, </w:t>
+      </w:r>
+      <w:proofErr w:type="spellStart"/>
+      <w:r>
+        <w:rPr>
+          <w:rFonts w:cs="Times New Roman"/>
+          <w:bCs/>
+          <w:color w:val="000000"/>
+          <w:shd w:val="clear" w:color="auto" w:fill="FFFFFF"/>
+        </w:rPr>
+        <w:t>Harvest</w:t>
+      </w:r>
+      <w:proofErr w:type="spellEnd"/>
+      <w:r>
+        <w:rPr>
+          <w:rFonts w:cs="Times New Roman"/>
+          <w:bCs/>
+          <w:color w:val="000000"/>
+          <w:shd w:val="clear" w:color="auto" w:fill="FFFFFF"/>
+        </w:rPr>
+        <w:t xml:space="preserve"> та </w:t>
+      </w:r>
+      <w:proofErr w:type="spellStart"/>
+      <w:r>
+        <w:rPr>
+          <w:rFonts w:cs="Times New Roman"/>
+          <w:bCs/>
+          <w:color w:val="000000"/>
+          <w:shd w:val="clear" w:color="auto" w:fill="FFFFFF"/>
+        </w:rPr>
+        <w:t>Zapier</w:t>
+      </w:r>
+      <w:proofErr w:type="spellEnd"/>
+      <w:r>
+        <w:rPr>
+          <w:rFonts w:cs="Times New Roman"/>
+          <w:bCs/>
+          <w:color w:val="000000"/>
+          <w:shd w:val="clear" w:color="auto" w:fill="FFFFFF"/>
+        </w:rPr>
+        <w:t>.</w:t>
       </w:r>
     </w:p>
     <w:p>
@@ -5402,6 +5870,7 @@
         </w:rPr>
         <w:t xml:space="preserve"> – Інтерфейс програми «</w:t>
       </w:r>
+      <w:proofErr w:type="spellStart"/>
       <w:r>
         <w:rPr>
           <w:rFonts w:cs="Times New Roman"/>
@@ -5411,6 +5880,7 @@
         </w:rPr>
         <w:t>MeisterTask</w:t>
       </w:r>
+      <w:proofErr w:type="spellEnd"/>
       <w:r>
         <w:rPr>
           <w:rFonts w:cs="Times New Roman"/>
@@ -5537,6 +6007,7 @@
         </w:rPr>
         <w:t xml:space="preserve"> – Інтерфейс програми «</w:t>
       </w:r>
+      <w:proofErr w:type="spellStart"/>
       <w:r>
         <w:rPr>
           <w:rFonts w:cs="Times New Roman"/>
@@ -5546,6 +6017,7 @@
         </w:rPr>
         <w:t>MeisterTask</w:t>
       </w:r>
+      <w:proofErr w:type="spellEnd"/>
       <w:r>
         <w:rPr>
           <w:rFonts w:cs="Times New Roman"/>
@@ -5763,7 +6235,27 @@
           <w:color w:val="000000"/>
           <w:shd w:val="clear" w:color="auto" w:fill="FFFFFF"/>
         </w:rPr>
-        <w:t>Наявність віджету, який</w:t>
+        <w:t xml:space="preserve">Наявність </w:t>
+      </w:r>
+      <w:proofErr w:type="spellStart"/>
+      <w:r>
+        <w:rPr>
+          <w:rFonts w:cs="Times New Roman"/>
+          <w:bCs/>
+          <w:color w:val="000000"/>
+          <w:shd w:val="clear" w:color="auto" w:fill="FFFFFF"/>
+        </w:rPr>
+        <w:t>віджету</w:t>
+      </w:r>
+      <w:proofErr w:type="spellEnd"/>
+      <w:r>
+        <w:rPr>
+          <w:rFonts w:cs="Times New Roman"/>
+          <w:bCs/>
+          <w:color w:val="000000"/>
+          <w:shd w:val="clear" w:color="auto" w:fill="FFFFFF"/>
+        </w:rPr>
+        <w:t>, який</w:t>
       </w:r>
       <w:r>
         <w:rPr>
@@ -6573,6 +7065,7 @@
         </w:rPr>
         <w:t>Обраним програмним продуктом є додаток «</w:t>
       </w:r>
+      <w:proofErr w:type="spellStart"/>
       <w:r>
         <w:rPr>
           <w:rFonts w:cs="Times New Roman"/>
@@ -6583,6 +7076,7 @@
         </w:rPr>
         <w:t>Zoho</w:t>
       </w:r>
+      <w:proofErr w:type="spellEnd"/>
       <w:r>
         <w:rPr>
           <w:rFonts w:cs="Times New Roman"/>
@@ -10942,7 +11436,7 @@
 </file>
 
 <file path=customXml/itemProps1.xml><?xml version="1.0" encoding="utf-8"?>
-<ds:datastoreItem xmlns:ds="http://schemas.openxmlformats.org/officeDocument/2006/customXml" ds:itemID="{54233CFE-11A4-41B0-9EB3-52B0AFB553CC}">
+<ds:datastoreItem xmlns:ds="http://schemas.openxmlformats.org/officeDocument/2006/customXml" ds:itemID="{6693D527-4DB6-4D72-8096-EEB80E913CFC}">
   <ds:schemaRefs>
     <ds:schemaRef ds:uri="http://schemas.openxmlformats.org/officeDocument/2006/bibliography"/>
   </ds:schemaRefs>

</xml_diff>